<commit_message>
make the icon look less like a pitbull
</commit_message>
<xml_diff>
--- a/wo resources/banner.docx
+++ b/wo resources/banner.docx
@@ -156,7 +156,7 @@
           <w:lang w:bidi="th-TH"/>
           <w14:ligatures w14:val="none"/>
         </w:rPr>
-        <w:t xml:space="preserve">  </w:t>
+        <w:t xml:space="preserve"> </w:t>
       </w:r>
       <w:r>
         <w:rPr>
@@ -181,18 +181,6 @@
           <w14:ligatures w14:val="none"/>
         </w:rPr>
         <w:br/>
-      </w:r>
-      <w:r>
-        <w:rPr>
-          <w:rFonts w:ascii="Consolas" w:eastAsia="Times New Roman" w:hAnsi="Consolas" w:cs="Courier New"/>
-          <w:color w:val="A9B7C6"/>
-          <w:kern w:val="0"/>
-          <w:sz w:val="24"/>
-          <w:szCs w:val="24"/>
-          <w:lang w:bidi="th-TH"/>
-          <w14:ligatures w14:val="none"/>
-        </w:rPr>
-        <w:t>(</w:t>
       </w:r>
       <w:r>
         <w:rPr>
@@ -242,7 +230,7 @@
           <w:lang w:bidi="th-TH"/>
           <w14:ligatures w14:val="none"/>
         </w:rPr>
-        <w:t xml:space="preserve">] { </w:t>
+        <w:t>]{</w:t>
       </w:r>
       <w:r>
         <w:rPr>
@@ -326,7 +314,7 @@
           <w:lang w:bidi="th-TH"/>
           <w14:ligatures w14:val="none"/>
         </w:rPr>
-        <w:t xml:space="preserve">11 </w:t>
+        <w:t>11</w:t>
       </w:r>
       <w:r>
         <w:rPr>
@@ -350,31 +338,7 @@
           <w:lang w:bidi="th-TH"/>
           <w14:ligatures w14:val="none"/>
         </w:rPr>
-        <w:t>).</w:t>
-      </w:r>
-      <w:r>
-        <w:rPr>
-          <w:rFonts w:ascii="Consolas" w:eastAsia="Times New Roman" w:hAnsi="Consolas" w:cs="Courier New"/>
-          <w:color w:val="A6E22E"/>
-          <w:kern w:val="0"/>
-          <w:sz w:val="24"/>
-          <w:szCs w:val="24"/>
-          <w:lang w:bidi="th-TH"/>
-          <w14:ligatures w14:val="none"/>
-        </w:rPr>
-        <w:t>remove</w:t>
-      </w:r>
-      <w:r>
-        <w:rPr>
-          <w:rFonts w:ascii="Consolas" w:eastAsia="Times New Roman" w:hAnsi="Consolas" w:cs="Courier New"/>
-          <w:color w:val="A9B7C6"/>
-          <w:kern w:val="0"/>
-          <w:sz w:val="24"/>
-          <w:szCs w:val="24"/>
-          <w:lang w:bidi="th-TH"/>
-          <w14:ligatures w14:val="none"/>
-        </w:rPr>
-        <w:t>(</w:t>
+        <w:t>[</w:t>
       </w:r>
       <w:r>
         <w:rPr>
@@ -386,211 +350,19 @@
           <w:lang w:bidi="th-TH"/>
           <w14:ligatures w14:val="none"/>
         </w:rPr>
-        <w:t>2</w:t>
-      </w:r>
-      <w:r>
-        <w:rPr>
-          <w:rFonts w:ascii="Consolas" w:eastAsia="Times New Roman" w:hAnsi="Consolas" w:cs="Courier New"/>
-          <w:color w:val="A9B7C6"/>
-          <w:kern w:val="0"/>
-          <w:sz w:val="24"/>
-          <w:szCs w:val="24"/>
-          <w:lang w:bidi="th-TH"/>
-          <w14:ligatures w14:val="none"/>
-        </w:rPr>
-        <w:t>)</w:t>
-      </w:r>
-      <w:r>
-        <w:rPr>
-          <w:rFonts w:ascii="Consolas" w:eastAsia="Times New Roman" w:hAnsi="Consolas" w:cs="Courier New"/>
-          <w:color w:val="A9B7C6"/>
-          <w:kern w:val="0"/>
-          <w:sz w:val="24"/>
-          <w:szCs w:val="24"/>
-          <w:lang w:bidi="th-TH"/>
-          <w14:ligatures w14:val="none"/>
-        </w:rPr>
-        <w:br/>
-      </w:r>
-      <w:r>
-        <w:rPr>
-          <w:rFonts w:ascii="Consolas" w:eastAsia="Times New Roman" w:hAnsi="Consolas" w:cs="Courier New"/>
-          <w:color w:val="A9B7C6"/>
-          <w:kern w:val="0"/>
-          <w:sz w:val="24"/>
-          <w:szCs w:val="24"/>
-          <w:lang w:bidi="th-TH"/>
-          <w14:ligatures w14:val="none"/>
-        </w:rPr>
-        <w:t>[M &lt;</w:t>
-      </w:r>
-      <w:r>
-        <w:rPr>
-          <w:rFonts w:ascii="Consolas" w:eastAsia="Times New Roman" w:hAnsi="Consolas" w:cs="Courier New"/>
-          <w:color w:val="20999D"/>
-          <w:kern w:val="0"/>
-          <w:sz w:val="24"/>
-          <w:szCs w:val="24"/>
-          <w:lang w:bidi="th-TH"/>
-          <w14:ligatures w14:val="none"/>
-        </w:rPr>
-        <w:t xml:space="preserve">int </w:t>
-      </w:r>
-      <w:r>
-        <w:rPr>
-          <w:rFonts w:ascii="Consolas" w:eastAsia="Times New Roman" w:hAnsi="Consolas" w:cs="Courier New"/>
-          <w:color w:val="A9B7C6"/>
-          <w:kern w:val="0"/>
-          <w:sz w:val="24"/>
-          <w:szCs w:val="24"/>
-          <w:lang w:bidi="th-TH"/>
-          <w14:ligatures w14:val="none"/>
-        </w:rPr>
-        <w:t xml:space="preserve">-&gt; </w:t>
-      </w:r>
-      <w:r>
-        <w:rPr>
-          <w:rFonts w:ascii="Consolas" w:eastAsia="Times New Roman" w:hAnsi="Consolas" w:cs="Courier New"/>
-          <w:color w:val="20999D"/>
-          <w:kern w:val="0"/>
-          <w:sz w:val="24"/>
-          <w:szCs w:val="24"/>
-          <w:lang w:bidi="th-TH"/>
-          <w14:ligatures w14:val="none"/>
-        </w:rPr>
-        <w:t>int</w:t>
-      </w:r>
-      <w:r>
-        <w:rPr>
-          <w:rFonts w:ascii="Consolas" w:eastAsia="Times New Roman" w:hAnsi="Consolas" w:cs="Courier New"/>
-          <w:color w:val="A9B7C6"/>
-          <w:kern w:val="0"/>
-          <w:sz w:val="24"/>
-          <w:szCs w:val="24"/>
-          <w:lang w:bidi="th-TH"/>
-          <w14:ligatures w14:val="none"/>
-        </w:rPr>
-        <w:t>&gt;</w:t>
-      </w:r>
-      <w:r>
-        <w:rPr>
-          <w:rFonts w:ascii="Consolas" w:eastAsia="Times New Roman" w:hAnsi="Consolas" w:cs="Courier New"/>
-          <w:color w:val="A9B7C6"/>
-          <w:kern w:val="0"/>
-          <w:sz w:val="24"/>
-          <w:szCs w:val="24"/>
-          <w:lang w:bidi="th-TH"/>
-          <w14:ligatures w14:val="none"/>
-        </w:rPr>
-        <w:t>]</w:t>
-      </w:r>
-      <w:r>
-        <w:rPr>
-          <w:rFonts w:ascii="Consolas" w:eastAsia="Times New Roman" w:hAnsi="Consolas" w:cs="Courier New"/>
-          <w:color w:val="A9B7C6"/>
-          <w:kern w:val="0"/>
-          <w:sz w:val="24"/>
-          <w:szCs w:val="24"/>
-          <w:lang w:bidi="th-TH"/>
-          <w14:ligatures w14:val="none"/>
-        </w:rPr>
-        <w:t xml:space="preserve"> </w:t>
-      </w:r>
-      <w:r>
-        <w:rPr>
-          <w:rFonts w:ascii="Consolas" w:eastAsia="Times New Roman" w:hAnsi="Consolas" w:cs="Courier New"/>
-          <w:color w:val="A9B7C6"/>
-          <w:kern w:val="0"/>
-          <w:sz w:val="24"/>
-          <w:szCs w:val="24"/>
-          <w:lang w:bidi="th-TH"/>
-          <w14:ligatures w14:val="none"/>
-        </w:rPr>
-        <w:t xml:space="preserve"> </w:t>
-      </w:r>
-      <w:r>
-        <w:rPr>
-          <w:rFonts w:ascii="Consolas" w:eastAsia="Times New Roman" w:hAnsi="Consolas" w:cs="Courier New"/>
-          <w:color w:val="808080"/>
-          <w:kern w:val="0"/>
-          <w:sz w:val="18"/>
-          <w:szCs w:val="18"/>
-          <w:lang w:bidi="th-TH"/>
-          <w14:ligatures w14:val="none"/>
-        </w:rPr>
-        <w:t>M i</w:t>
-      </w:r>
-      <w:r>
-        <w:rPr>
-          <w:rFonts w:ascii="Consolas" w:eastAsia="Times New Roman" w:hAnsi="Consolas" w:cs="Courier New"/>
-          <w:color w:val="808080"/>
-          <w:kern w:val="0"/>
-          <w:sz w:val="18"/>
-          <w:szCs w:val="18"/>
-          <w:lang w:bidi="th-TH"/>
-          <w14:ligatures w14:val="none"/>
-        </w:rPr>
-        <w:t>nterface{</w:t>
-      </w:r>
-      <w:r>
-        <w:rPr>
-          <w:rFonts w:ascii="Consolas" w:eastAsia="Times New Roman" w:hAnsi="Consolas" w:cs="Courier New"/>
-          <w:color w:val="808080"/>
-          <w:kern w:val="0"/>
-          <w:sz w:val="18"/>
-          <w:szCs w:val="18"/>
-          <w:lang w:bidi="th-TH"/>
-          <w14:ligatures w14:val="none"/>
-        </w:rPr>
-        <w:t>func(</w:t>
-      </w:r>
-      <w:r>
-        <w:rPr>
-          <w:rFonts w:ascii="Consolas" w:eastAsia="Times New Roman" w:hAnsi="Consolas" w:cs="Courier New"/>
-          <w:color w:val="808080"/>
-          <w:kern w:val="0"/>
-          <w:sz w:val="18"/>
-          <w:szCs w:val="18"/>
-          <w:lang w:bidi="th-TH"/>
-          <w14:ligatures w14:val="none"/>
-        </w:rPr>
-        <w:t>int</w:t>
-      </w:r>
-      <w:r>
-        <w:rPr>
-          <w:rFonts w:ascii="Consolas" w:eastAsia="Times New Roman" w:hAnsi="Consolas" w:cs="Courier New"/>
-          <w:color w:val="808080"/>
-          <w:kern w:val="0"/>
-          <w:sz w:val="18"/>
-          <w:szCs w:val="18"/>
-          <w:lang w:bidi="th-TH"/>
-          <w14:ligatures w14:val="none"/>
-        </w:rPr>
-        <w:t>) int</w:t>
-      </w:r>
-      <w:r>
-        <w:rPr>
-          <w:rFonts w:ascii="Consolas" w:eastAsia="Times New Roman" w:hAnsi="Consolas" w:cs="Courier New"/>
-          <w:color w:val="808080"/>
-          <w:kern w:val="0"/>
-          <w:sz w:val="18"/>
-          <w:szCs w:val="18"/>
-          <w:lang w:bidi="th-TH"/>
-          <w14:ligatures w14:val="none"/>
-        </w:rPr>
-        <w:t>}</w:t>
-      </w:r>
-      <w:r>
-        <w:rPr>
-          <w:rFonts w:ascii="Consolas" w:eastAsia="Times New Roman" w:hAnsi="Consolas" w:cs="Courier New"/>
-          <w:color w:val="808080"/>
-          <w:kern w:val="0"/>
-          <w:sz w:val="18"/>
-          <w:szCs w:val="18"/>
-          <w:lang w:bidi="th-TH"/>
-          <w14:ligatures w14:val="none"/>
-        </w:rPr>
-        <w:t xml:space="preserve">                        </w:t>
+        <w:t>13</w:t>
+      </w:r>
+      <w:r>
+        <w:rPr>
+          <w:rFonts w:ascii="Consolas" w:eastAsia="Times New Roman" w:hAnsi="Consolas" w:cs="Courier New"/>
+          <w:color w:val="A9B7C6"/>
+          <w:kern w:val="0"/>
+          <w:sz w:val="24"/>
+          <w:szCs w:val="24"/>
+          <w:lang w:bidi="th-TH"/>
+          <w14:ligatures w14:val="none"/>
+        </w:rPr>
+        <w:t xml:space="preserve">] = </w:t>
       </w:r>
       <w:r>
         <w:rPr>
@@ -604,12 +376,12 @@
           <w:lang w:bidi="th-TH"/>
           <w14:ligatures w14:val="none"/>
         </w:rPr>
-        <w:t>enum</w:t>
-      </w:r>
-      <w:r>
-        <w:rPr>
-          <w:rFonts w:ascii="Consolas" w:eastAsia="Times New Roman" w:hAnsi="Consolas" w:cs="Courier New"/>
-          <w:color w:val="808080"/>
+        <w:t>true</w:t>
+      </w:r>
+      <w:r>
+        <w:rPr>
+          <w:rFonts w:ascii="Consolas" w:eastAsia="Times New Roman" w:hAnsi="Consolas" w:cs="Courier New"/>
+          <w:color w:val="A9B7C6"/>
           <w:kern w:val="0"/>
           <w:sz w:val="24"/>
           <w:szCs w:val="24"/>
@@ -617,6 +389,234 @@
           <w14:ligatures w14:val="none"/>
         </w:rPr>
         <w:br/>
+      </w:r>
+      <w:r>
+        <w:rPr>
+          <w:rFonts w:ascii="Consolas" w:eastAsia="Times New Roman" w:hAnsi="Consolas" w:cs="Courier New"/>
+          <w:color w:val="A9B7C6"/>
+          <w:kern w:val="0"/>
+          <w:sz w:val="24"/>
+          <w:szCs w:val="24"/>
+          <w:lang w:bidi="th-TH"/>
+          <w14:ligatures w14:val="none"/>
+        </w:rPr>
+        <w:t>[M &lt;</w:t>
+      </w:r>
+      <w:r>
+        <w:rPr>
+          <w:rFonts w:ascii="Consolas" w:eastAsia="Times New Roman" w:hAnsi="Consolas" w:cs="Courier New"/>
+          <w:color w:val="20999D"/>
+          <w:kern w:val="0"/>
+          <w:sz w:val="24"/>
+          <w:szCs w:val="24"/>
+          <w:lang w:bidi="th-TH"/>
+          <w14:ligatures w14:val="none"/>
+        </w:rPr>
+        <w:t xml:space="preserve">int </w:t>
+      </w:r>
+      <w:r>
+        <w:rPr>
+          <w:rFonts w:ascii="Consolas" w:eastAsia="Times New Roman" w:hAnsi="Consolas" w:cs="Courier New"/>
+          <w:color w:val="A9B7C6"/>
+          <w:kern w:val="0"/>
+          <w:sz w:val="24"/>
+          <w:szCs w:val="24"/>
+          <w:lang w:bidi="th-TH"/>
+          <w14:ligatures w14:val="none"/>
+        </w:rPr>
+        <w:t xml:space="preserve">-&gt; </w:t>
+      </w:r>
+      <w:r>
+        <w:rPr>
+          <w:rFonts w:ascii="Consolas" w:eastAsia="Times New Roman" w:hAnsi="Consolas" w:cs="Courier New"/>
+          <w:color w:val="20999D"/>
+          <w:kern w:val="0"/>
+          <w:sz w:val="24"/>
+          <w:szCs w:val="24"/>
+          <w:lang w:bidi="th-TH"/>
+          <w14:ligatures w14:val="none"/>
+        </w:rPr>
+        <w:t>int</w:t>
+      </w:r>
+      <w:r>
+        <w:rPr>
+          <w:rFonts w:ascii="Consolas" w:eastAsia="Times New Roman" w:hAnsi="Consolas" w:cs="Courier New"/>
+          <w:color w:val="A9B7C6"/>
+          <w:kern w:val="0"/>
+          <w:sz w:val="24"/>
+          <w:szCs w:val="24"/>
+          <w:lang w:bidi="th-TH"/>
+          <w14:ligatures w14:val="none"/>
+        </w:rPr>
+        <w:t>?&gt;</w:t>
+      </w:r>
+      <w:r>
+        <w:rPr>
+          <w:rFonts w:ascii="Consolas" w:eastAsia="Times New Roman" w:hAnsi="Consolas" w:cs="Courier New"/>
+          <w:color w:val="A9B7C6"/>
+          <w:kern w:val="0"/>
+          <w:sz w:val="24"/>
+          <w:szCs w:val="24"/>
+          <w:lang w:bidi="th-TH"/>
+          <w14:ligatures w14:val="none"/>
+        </w:rPr>
+        <w:t>]</w:t>
+      </w:r>
+      <w:r>
+        <w:rPr>
+          <w:rFonts w:ascii="Consolas" w:eastAsia="Times New Roman" w:hAnsi="Consolas" w:cs="Courier New"/>
+          <w:color w:val="A9B7C6"/>
+          <w:kern w:val="0"/>
+          <w:sz w:val="24"/>
+          <w:szCs w:val="24"/>
+          <w:lang w:bidi="th-TH"/>
+          <w14:ligatures w14:val="none"/>
+        </w:rPr>
+        <w:t xml:space="preserve"> </w:t>
+      </w:r>
+      <w:r>
+        <w:rPr>
+          <w:rFonts w:ascii="Consolas" w:eastAsia="Times New Roman" w:hAnsi="Consolas" w:cs="Courier New"/>
+          <w:color w:val="808080"/>
+          <w:kern w:val="0"/>
+          <w:sz w:val="18"/>
+          <w:szCs w:val="18"/>
+          <w:lang w:bidi="th-TH"/>
+          <w14:ligatures w14:val="none"/>
+        </w:rPr>
+        <w:t>[M</w:t>
+      </w:r>
+      <w:r>
+        <w:rPr>
+          <w:rFonts w:ascii="Consolas" w:eastAsia="Times New Roman" w:hAnsi="Consolas" w:cs="Courier New"/>
+          <w:color w:val="808080"/>
+          <w:kern w:val="0"/>
+          <w:sz w:val="18"/>
+          <w:szCs w:val="18"/>
+          <w:lang w:bidi="th-TH"/>
+          <w14:ligatures w14:val="none"/>
+        </w:rPr>
+        <w:t xml:space="preserve"> i</w:t>
+      </w:r>
+      <w:r>
+        <w:rPr>
+          <w:rFonts w:ascii="Consolas" w:eastAsia="Times New Roman" w:hAnsi="Consolas" w:cs="Courier New"/>
+          <w:color w:val="808080"/>
+          <w:kern w:val="0"/>
+          <w:sz w:val="18"/>
+          <w:szCs w:val="18"/>
+          <w:lang w:bidi="th-TH"/>
+          <w14:ligatures w14:val="none"/>
+        </w:rPr>
+        <w:t>nterface{</w:t>
+      </w:r>
+      <w:r>
+        <w:rPr>
+          <w:rFonts w:ascii="Consolas" w:eastAsia="Times New Roman" w:hAnsi="Consolas" w:cs="Courier New"/>
+          <w:color w:val="808080"/>
+          <w:kern w:val="0"/>
+          <w:sz w:val="18"/>
+          <w:szCs w:val="18"/>
+          <w:lang w:bidi="th-TH"/>
+          <w14:ligatures w14:val="none"/>
+        </w:rPr>
+        <w:t>func(</w:t>
+      </w:r>
+      <w:r>
+        <w:rPr>
+          <w:rFonts w:ascii="Consolas" w:eastAsia="Times New Roman" w:hAnsi="Consolas" w:cs="Courier New"/>
+          <w:color w:val="808080"/>
+          <w:kern w:val="0"/>
+          <w:sz w:val="18"/>
+          <w:szCs w:val="18"/>
+          <w:lang w:bidi="th-TH"/>
+          <w14:ligatures w14:val="none"/>
+        </w:rPr>
+        <w:t>int</w:t>
+      </w:r>
+      <w:r>
+        <w:rPr>
+          <w:rFonts w:ascii="Consolas" w:eastAsia="Times New Roman" w:hAnsi="Consolas" w:cs="Courier New"/>
+          <w:color w:val="808080"/>
+          <w:kern w:val="0"/>
+          <w:sz w:val="18"/>
+          <w:szCs w:val="18"/>
+          <w:lang w:bidi="th-TH"/>
+          <w14:ligatures w14:val="none"/>
+        </w:rPr>
+        <w:t xml:space="preserve">) </w:t>
+      </w:r>
+      <w:r>
+        <w:rPr>
+          <w:rFonts w:ascii="Consolas" w:eastAsia="Times New Roman" w:hAnsi="Consolas" w:cs="Courier New"/>
+          <w:color w:val="808080"/>
+          <w:kern w:val="0"/>
+          <w:sz w:val="18"/>
+          <w:szCs w:val="18"/>
+          <w:lang w:bidi="th-TH"/>
+          <w14:ligatures w14:val="none"/>
+        </w:rPr>
+        <w:t>(</w:t>
+      </w:r>
+      <w:r>
+        <w:rPr>
+          <w:rFonts w:ascii="Consolas" w:eastAsia="Times New Roman" w:hAnsi="Consolas" w:cs="Courier New"/>
+          <w:color w:val="808080"/>
+          <w:kern w:val="0"/>
+          <w:sz w:val="18"/>
+          <w:szCs w:val="18"/>
+          <w:lang w:bidi="th-TH"/>
+          <w14:ligatures w14:val="none"/>
+        </w:rPr>
+        <w:t>int</w:t>
+      </w:r>
+      <w:r>
+        <w:rPr>
+          <w:rFonts w:ascii="Consolas" w:eastAsia="Times New Roman" w:hAnsi="Consolas" w:cs="Courier New"/>
+          <w:color w:val="808080"/>
+          <w:kern w:val="0"/>
+          <w:sz w:val="18"/>
+          <w:szCs w:val="18"/>
+          <w:lang w:bidi="th-TH"/>
+          <w14:ligatures w14:val="none"/>
+        </w:rPr>
+        <w:t>, bool)</w:t>
+      </w:r>
+      <w:r>
+        <w:rPr>
+          <w:rFonts w:ascii="Consolas" w:eastAsia="Times New Roman" w:hAnsi="Consolas" w:cs="Courier New"/>
+          <w:color w:val="808080"/>
+          <w:kern w:val="0"/>
+          <w:sz w:val="18"/>
+          <w:szCs w:val="18"/>
+          <w:lang w:bidi="th-TH"/>
+          <w14:ligatures w14:val="none"/>
+        </w:rPr>
+        <w:t>}</w:t>
+      </w:r>
+      <w:r>
+        <w:rPr>
+          <w:rFonts w:ascii="Consolas" w:eastAsia="Times New Roman" w:hAnsi="Consolas" w:cs="Courier New"/>
+          <w:color w:val="808080"/>
+          <w:kern w:val="0"/>
+          <w:sz w:val="18"/>
+          <w:szCs w:val="18"/>
+          <w:lang w:bidi="th-TH"/>
+          <w14:ligatures w14:val="none"/>
+        </w:rPr>
+        <w:t>]</w:t>
+      </w:r>
+      <w:r>
+        <w:rPr>
+          <w:rFonts w:ascii="Consolas" w:eastAsia="Times New Roman" w:hAnsi="Consolas" w:cs="Courier New"/>
+          <w:color w:val="808080"/>
+          <w:kern w:val="0"/>
+          <w:sz w:val="18"/>
+          <w:szCs w:val="18"/>
+          <w:lang w:bidi="th-TH"/>
+          <w14:ligatures w14:val="none"/>
+        </w:rPr>
+        <w:t xml:space="preserve">                        </w:t>
       </w:r>
       <w:r>
         <w:rPr>
@@ -630,247 +630,7 @@
           <w:lang w:bidi="th-TH"/>
           <w14:ligatures w14:val="none"/>
         </w:rPr>
-        <w:t xml:space="preserve">var </w:t>
-      </w:r>
-      <w:r>
-        <w:rPr>
-          <w:rFonts w:ascii="Consolas" w:eastAsia="Times New Roman" w:hAnsi="Consolas" w:cs="Courier New"/>
-          <w:color w:val="CBAD96"/>
-          <w:kern w:val="0"/>
-          <w:sz w:val="24"/>
-          <w:szCs w:val="24"/>
-          <w:lang w:bidi="th-TH"/>
-          <w14:ligatures w14:val="none"/>
-        </w:rPr>
-        <w:t xml:space="preserve">increment </w:t>
-      </w:r>
-      <w:r>
-        <w:rPr>
-          <w:rFonts w:ascii="Consolas" w:eastAsia="Times New Roman" w:hAnsi="Consolas" w:cs="Courier New"/>
-          <w:color w:val="A9B7C6"/>
-          <w:kern w:val="0"/>
-          <w:sz w:val="24"/>
-          <w:szCs w:val="24"/>
-          <w:lang w:bidi="th-TH"/>
-          <w14:ligatures w14:val="none"/>
-        </w:rPr>
-        <w:t>M</w:t>
-      </w:r>
-      <w:r>
-        <w:rPr>
-          <w:rFonts w:ascii="Consolas" w:eastAsia="Times New Roman" w:hAnsi="Consolas" w:cs="Courier New"/>
-          <w:color w:val="A9B7C6"/>
-          <w:kern w:val="0"/>
-          <w:sz w:val="24"/>
-          <w:szCs w:val="24"/>
-          <w:lang w:bidi="th-TH"/>
-          <w14:ligatures w14:val="none"/>
-        </w:rPr>
-        <w:t xml:space="preserve"> </w:t>
-      </w:r>
-      <w:r>
-        <w:rPr>
-          <w:rFonts w:ascii="Consolas" w:eastAsia="Times New Roman" w:hAnsi="Consolas" w:cs="Courier New"/>
-          <w:color w:val="A9B7C6"/>
-          <w:kern w:val="0"/>
-          <w:sz w:val="24"/>
-          <w:szCs w:val="24"/>
-          <w:lang w:bidi="th-TH"/>
-          <w14:ligatures w14:val="none"/>
-        </w:rPr>
-        <w:t xml:space="preserve">= n -&gt; n + </w:t>
-      </w:r>
-      <w:r>
-        <w:rPr>
-          <w:rFonts w:ascii="Consolas" w:eastAsia="Times New Roman" w:hAnsi="Consolas" w:cs="Courier New"/>
-          <w:color w:val="AE81FF"/>
-          <w:kern w:val="0"/>
-          <w:sz w:val="24"/>
-          <w:szCs w:val="24"/>
-          <w:lang w:bidi="th-TH"/>
-          <w14:ligatures w14:val="none"/>
-        </w:rPr>
-        <w:t>1</w:t>
-      </w:r>
-      <w:r>
-        <w:rPr>
-          <w:rFonts w:ascii="Consolas" w:eastAsia="Times New Roman" w:hAnsi="Consolas" w:cs="Courier New"/>
-          <w:color w:val="AE81FF"/>
-          <w:kern w:val="0"/>
-          <w:sz w:val="24"/>
-          <w:szCs w:val="24"/>
-          <w:lang w:bidi="th-TH"/>
-          <w14:ligatures w14:val="none"/>
-        </w:rPr>
-        <w:br/>
-      </w:r>
-      <w:r>
-        <w:rPr>
-          <w:rFonts w:ascii="Consolas" w:eastAsia="Times New Roman" w:hAnsi="Consolas" w:cs="Courier New"/>
-          <w:color w:val="A9B7C6"/>
-          <w:kern w:val="0"/>
-          <w:sz w:val="24"/>
-          <w:szCs w:val="24"/>
-          <w:lang w:bidi="th-TH"/>
-          <w14:ligatures w14:val="none"/>
-        </w:rPr>
-        <w:t xml:space="preserve">val = </w:t>
-      </w:r>
-      <w:r>
-        <w:rPr>
-          <w:rFonts w:ascii="Consolas" w:eastAsia="Times New Roman" w:hAnsi="Consolas" w:cs="Courier New"/>
-          <w:color w:val="CBAD96"/>
-          <w:kern w:val="0"/>
-          <w:sz w:val="24"/>
-          <w:szCs w:val="24"/>
-          <w:lang w:bidi="th-TH"/>
-          <w14:ligatures w14:val="none"/>
-        </w:rPr>
-        <w:t>vMap</w:t>
-      </w:r>
-      <w:r>
-        <w:rPr>
-          <w:rFonts w:ascii="Consolas" w:eastAsia="Times New Roman" w:hAnsi="Consolas" w:cs="Courier New"/>
-          <w:color w:val="A9B7C6"/>
-          <w:kern w:val="0"/>
-          <w:sz w:val="24"/>
-          <w:szCs w:val="24"/>
-          <w:lang w:bidi="th-TH"/>
-          <w14:ligatures w14:val="none"/>
-        </w:rPr>
-        <w:t>[</w:t>
-      </w:r>
-      <w:r>
-        <w:rPr>
-          <w:rFonts w:ascii="Consolas" w:eastAsia="Times New Roman" w:hAnsi="Consolas" w:cs="Courier New"/>
-          <w:color w:val="CBAD96"/>
-          <w:kern w:val="0"/>
-          <w:sz w:val="24"/>
-          <w:szCs w:val="24"/>
-          <w:lang w:bidi="th-TH"/>
-          <w14:ligatures w14:val="none"/>
-        </w:rPr>
-        <w:t>key</w:t>
-      </w:r>
-      <w:r>
-        <w:rPr>
-          <w:rFonts w:ascii="Consolas" w:eastAsia="Times New Roman" w:hAnsi="Consolas" w:cs="Courier New"/>
-          <w:color w:val="A9B7C6"/>
-          <w:kern w:val="0"/>
-          <w:sz w:val="24"/>
-          <w:szCs w:val="24"/>
-          <w:lang w:bidi="th-TH"/>
-          <w14:ligatures w14:val="none"/>
-        </w:rPr>
-        <w:t>].</w:t>
-      </w:r>
-      <w:r>
-        <w:rPr>
-          <w:rFonts w:ascii="Consolas" w:eastAsia="Times New Roman" w:hAnsi="Consolas" w:cs="Courier New"/>
-          <w:color w:val="A6E22E"/>
-          <w:kern w:val="0"/>
-          <w:sz w:val="24"/>
-          <w:szCs w:val="24"/>
-          <w:lang w:bidi="th-TH"/>
-          <w14:ligatures w14:val="none"/>
-        </w:rPr>
-        <w:t>or</w:t>
-      </w:r>
-      <w:r>
-        <w:rPr>
-          <w:rFonts w:ascii="Consolas" w:eastAsia="Times New Roman" w:hAnsi="Consolas" w:cs="Courier New"/>
-          <w:color w:val="A9B7C6"/>
-          <w:kern w:val="0"/>
-          <w:sz w:val="24"/>
-          <w:szCs w:val="24"/>
-          <w:lang w:bidi="th-TH"/>
-          <w14:ligatures w14:val="none"/>
-        </w:rPr>
-        <w:t>(</w:t>
-      </w:r>
-      <w:r>
-        <w:rPr>
-          <w:rFonts w:ascii="Consolas" w:eastAsia="Times New Roman" w:hAnsi="Consolas" w:cs="Courier New"/>
-          <w:color w:val="A6E22E"/>
-          <w:kern w:val="0"/>
-          <w:sz w:val="24"/>
-          <w:szCs w:val="24"/>
-          <w:lang w:bidi="th-TH"/>
-          <w14:ligatures w14:val="none"/>
-        </w:rPr>
-        <w:t>findV</w:t>
-      </w:r>
-      <w:r>
-        <w:rPr>
-          <w:rFonts w:ascii="Consolas" w:eastAsia="Times New Roman" w:hAnsi="Consolas" w:cs="Courier New"/>
-          <w:color w:val="A9B7C6"/>
-          <w:kern w:val="0"/>
-          <w:sz w:val="24"/>
-          <w:szCs w:val="24"/>
-          <w:lang w:bidi="th-TH"/>
-          <w14:ligatures w14:val="none"/>
-        </w:rPr>
-        <w:t>())?</w:t>
-      </w:r>
-      <w:r>
-        <w:rPr>
-          <w:rFonts w:ascii="Consolas" w:eastAsia="Times New Roman" w:hAnsi="Consolas" w:cs="Courier New"/>
-          <w:color w:val="A9B7C6"/>
-          <w:kern w:val="0"/>
-          <w:sz w:val="24"/>
-          <w:szCs w:val="24"/>
-          <w:lang w:bidi="th-TH"/>
-          <w14:ligatures w14:val="none"/>
-        </w:rPr>
-        <w:t xml:space="preserve"> </w:t>
-      </w:r>
-      <w:r>
-        <w:rPr>
-          <w:rFonts w:ascii="Consolas" w:eastAsia="Times New Roman" w:hAnsi="Consolas" w:cs="Courier New"/>
-          <w:color w:val="A9B7C6"/>
-          <w:kern w:val="0"/>
-          <w:sz w:val="24"/>
-          <w:szCs w:val="24"/>
-          <w:lang w:bidi="th-TH"/>
-          <w14:ligatures w14:val="none"/>
-        </w:rPr>
-        <w:t xml:space="preserve"> </w:t>
-      </w:r>
-      <w:r>
-        <w:rPr>
-          <w:rFonts w:ascii="Consolas" w:eastAsia="Times New Roman" w:hAnsi="Consolas" w:cs="Courier New"/>
-          <w:color w:val="808080"/>
-          <w:kern w:val="0"/>
-          <w:sz w:val="18"/>
-          <w:szCs w:val="18"/>
-          <w:lang w:bidi="th-TH"/>
-          <w14:ligatures w14:val="none"/>
-        </w:rPr>
-        <w:t>unwrap</w:t>
-      </w:r>
-      <w:r>
-        <w:rPr>
-          <w:rFonts w:ascii="Consolas" w:eastAsia="Times New Roman" w:hAnsi="Consolas" w:cs="Courier New"/>
-          <w:color w:val="808080"/>
-          <w:kern w:val="0"/>
-          <w:sz w:val="18"/>
-          <w:szCs w:val="18"/>
-          <w:lang w:bidi="th-TH"/>
-          <w14:ligatures w14:val="none"/>
-        </w:rPr>
-        <w:t>s</w:t>
-      </w:r>
-      <w:r>
-        <w:rPr>
-          <w:rFonts w:ascii="Consolas" w:eastAsia="Times New Roman" w:hAnsi="Consolas" w:cs="Courier New"/>
-          <w:color w:val="808080"/>
-          <w:kern w:val="0"/>
-          <w:sz w:val="18"/>
-          <w:szCs w:val="18"/>
-          <w:lang w:bidi="th-TH"/>
-          <w14:ligatures w14:val="none"/>
-        </w:rPr>
-        <w:t xml:space="preserve"> optional</w:t>
+        <w:t>enum</w:t>
       </w:r>
       <w:r>
         <w:rPr>
@@ -896,6 +656,284 @@
           <w:lang w:bidi="th-TH"/>
           <w14:ligatures w14:val="none"/>
         </w:rPr>
+        <w:t xml:space="preserve">var </w:t>
+      </w:r>
+      <w:r>
+        <w:rPr>
+          <w:rFonts w:ascii="Consolas" w:eastAsia="Times New Roman" w:hAnsi="Consolas" w:cs="Courier New"/>
+          <w:color w:val="CBAD96"/>
+          <w:kern w:val="0"/>
+          <w:sz w:val="24"/>
+          <w:szCs w:val="24"/>
+          <w:lang w:bidi="th-TH"/>
+          <w14:ligatures w14:val="none"/>
+        </w:rPr>
+        <w:t xml:space="preserve">increment </w:t>
+      </w:r>
+      <w:r>
+        <w:rPr>
+          <w:rFonts w:ascii="Consolas" w:eastAsia="Times New Roman" w:hAnsi="Consolas" w:cs="Courier New"/>
+          <w:color w:val="A9B7C6"/>
+          <w:kern w:val="0"/>
+          <w:sz w:val="24"/>
+          <w:szCs w:val="24"/>
+          <w:lang w:bidi="th-TH"/>
+          <w14:ligatures w14:val="none"/>
+        </w:rPr>
+        <w:t>M</w:t>
+      </w:r>
+      <w:r>
+        <w:rPr>
+          <w:rFonts w:ascii="Consolas" w:eastAsia="Times New Roman" w:hAnsi="Consolas" w:cs="Courier New"/>
+          <w:color w:val="A9B7C6"/>
+          <w:kern w:val="0"/>
+          <w:sz w:val="24"/>
+          <w:szCs w:val="24"/>
+          <w:lang w:bidi="th-TH"/>
+          <w14:ligatures w14:val="none"/>
+        </w:rPr>
+        <w:t xml:space="preserve"> </w:t>
+      </w:r>
+      <w:r>
+        <w:rPr>
+          <w:rFonts w:ascii="Consolas" w:eastAsia="Times New Roman" w:hAnsi="Consolas" w:cs="Courier New"/>
+          <w:color w:val="A9B7C6"/>
+          <w:kern w:val="0"/>
+          <w:sz w:val="24"/>
+          <w:szCs w:val="24"/>
+          <w:lang w:bidi="th-TH"/>
+          <w14:ligatures w14:val="none"/>
+        </w:rPr>
+        <w:t xml:space="preserve">= n -&gt; n + </w:t>
+      </w:r>
+      <w:r>
+        <w:rPr>
+          <w:rFonts w:ascii="Consolas" w:eastAsia="Times New Roman" w:hAnsi="Consolas" w:cs="Courier New"/>
+          <w:color w:val="AE81FF"/>
+          <w:kern w:val="0"/>
+          <w:sz w:val="24"/>
+          <w:szCs w:val="24"/>
+          <w:lang w:bidi="th-TH"/>
+          <w14:ligatures w14:val="none"/>
+        </w:rPr>
+        <w:t>1</w:t>
+      </w:r>
+      <w:r>
+        <w:rPr>
+          <w:rFonts w:ascii="Consolas" w:eastAsia="Times New Roman" w:hAnsi="Consolas" w:cs="Courier New"/>
+          <w:color w:val="AE81FF"/>
+          <w:kern w:val="0"/>
+          <w:sz w:val="24"/>
+          <w:szCs w:val="24"/>
+          <w:lang w:bidi="th-TH"/>
+          <w14:ligatures w14:val="none"/>
+        </w:rPr>
+        <w:br/>
+      </w:r>
+      <w:r>
+        <w:rPr>
+          <w:rFonts w:ascii="Consolas" w:eastAsia="Times New Roman" w:hAnsi="Consolas" w:cs="Courier New"/>
+          <w:color w:val="A9B7C6"/>
+          <w:kern w:val="0"/>
+          <w:sz w:val="24"/>
+          <w:szCs w:val="24"/>
+          <w:lang w:bidi="th-TH"/>
+          <w14:ligatures w14:val="none"/>
+        </w:rPr>
+        <w:t xml:space="preserve">val = </w:t>
+      </w:r>
+      <w:r>
+        <w:rPr>
+          <w:rFonts w:ascii="Consolas" w:eastAsia="Times New Roman" w:hAnsi="Consolas" w:cs="Courier New"/>
+          <w:color w:val="CBAD96"/>
+          <w:kern w:val="0"/>
+          <w:sz w:val="24"/>
+          <w:szCs w:val="24"/>
+          <w:lang w:bidi="th-TH"/>
+          <w14:ligatures w14:val="none"/>
+        </w:rPr>
+        <w:t>vMap</w:t>
+      </w:r>
+      <w:r>
+        <w:rPr>
+          <w:rFonts w:ascii="Consolas" w:eastAsia="Times New Roman" w:hAnsi="Consolas" w:cs="Courier New"/>
+          <w:color w:val="A9B7C6"/>
+          <w:kern w:val="0"/>
+          <w:sz w:val="24"/>
+          <w:szCs w:val="24"/>
+          <w:lang w:bidi="th-TH"/>
+          <w14:ligatures w14:val="none"/>
+        </w:rPr>
+        <w:t>[</w:t>
+      </w:r>
+      <w:r>
+        <w:rPr>
+          <w:rFonts w:ascii="Consolas" w:eastAsia="Times New Roman" w:hAnsi="Consolas" w:cs="Courier New"/>
+          <w:color w:val="CBAD96"/>
+          <w:kern w:val="0"/>
+          <w:sz w:val="24"/>
+          <w:szCs w:val="24"/>
+          <w:lang w:bidi="th-TH"/>
+          <w14:ligatures w14:val="none"/>
+        </w:rPr>
+        <w:t>key</w:t>
+      </w:r>
+      <w:r>
+        <w:rPr>
+          <w:rFonts w:ascii="Consolas" w:eastAsia="Times New Roman" w:hAnsi="Consolas" w:cs="Courier New"/>
+          <w:color w:val="A9B7C6"/>
+          <w:kern w:val="0"/>
+          <w:sz w:val="24"/>
+          <w:szCs w:val="24"/>
+          <w:lang w:bidi="th-TH"/>
+          <w14:ligatures w14:val="none"/>
+        </w:rPr>
+        <w:t>].</w:t>
+      </w:r>
+      <w:r>
+        <w:rPr>
+          <w:rFonts w:ascii="Consolas" w:eastAsia="Times New Roman" w:hAnsi="Consolas" w:cs="Courier New"/>
+          <w:color w:val="A6E22E"/>
+          <w:kern w:val="0"/>
+          <w:sz w:val="24"/>
+          <w:szCs w:val="24"/>
+          <w:lang w:bidi="th-TH"/>
+          <w14:ligatures w14:val="none"/>
+        </w:rPr>
+        <w:t>or</w:t>
+      </w:r>
+      <w:r>
+        <w:rPr>
+          <w:rFonts w:ascii="Consolas" w:eastAsia="Times New Roman" w:hAnsi="Consolas" w:cs="Courier New"/>
+          <w:color w:val="A9B7C6"/>
+          <w:kern w:val="0"/>
+          <w:sz w:val="24"/>
+          <w:szCs w:val="24"/>
+          <w:lang w:bidi="th-TH"/>
+          <w14:ligatures w14:val="none"/>
+        </w:rPr>
+        <w:t>(</w:t>
+      </w:r>
+      <w:r>
+        <w:rPr>
+          <w:rFonts w:ascii="Consolas" w:eastAsia="Times New Roman" w:hAnsi="Consolas" w:cs="Courier New"/>
+          <w:color w:val="A6E22E"/>
+          <w:kern w:val="0"/>
+          <w:sz w:val="24"/>
+          <w:szCs w:val="24"/>
+          <w:lang w:bidi="th-TH"/>
+          <w14:ligatures w14:val="none"/>
+        </w:rPr>
+        <w:t>findV</w:t>
+      </w:r>
+      <w:r>
+        <w:rPr>
+          <w:rFonts w:ascii="Consolas" w:eastAsia="Times New Roman" w:hAnsi="Consolas" w:cs="Courier New"/>
+          <w:color w:val="A9B7C6"/>
+          <w:kern w:val="0"/>
+          <w:sz w:val="24"/>
+          <w:szCs w:val="24"/>
+          <w:lang w:bidi="th-TH"/>
+          <w14:ligatures w14:val="none"/>
+        </w:rPr>
+        <w:t>())?</w:t>
+      </w:r>
+      <w:r>
+        <w:rPr>
+          <w:rFonts w:ascii="Consolas" w:eastAsia="Times New Roman" w:hAnsi="Consolas" w:cs="Courier New"/>
+          <w:color w:val="A9B7C6"/>
+          <w:kern w:val="0"/>
+          <w:sz w:val="24"/>
+          <w:szCs w:val="24"/>
+          <w:lang w:bidi="th-TH"/>
+          <w14:ligatures w14:val="none"/>
+        </w:rPr>
+        <w:t xml:space="preserve"> </w:t>
+      </w:r>
+      <w:r>
+        <w:rPr>
+          <w:rFonts w:ascii="Consolas" w:eastAsia="Times New Roman" w:hAnsi="Consolas" w:cs="Courier New"/>
+          <w:color w:val="808080"/>
+          <w:kern w:val="0"/>
+          <w:sz w:val="18"/>
+          <w:szCs w:val="18"/>
+          <w:lang w:bidi="th-TH"/>
+          <w14:ligatures w14:val="none"/>
+        </w:rPr>
+        <w:t>unwrap</w:t>
+      </w:r>
+      <w:r>
+        <w:rPr>
+          <w:rFonts w:ascii="Consolas" w:eastAsia="Times New Roman" w:hAnsi="Consolas" w:cs="Courier New"/>
+          <w:color w:val="808080"/>
+          <w:kern w:val="0"/>
+          <w:sz w:val="18"/>
+          <w:szCs w:val="18"/>
+          <w:lang w:bidi="th-TH"/>
+          <w14:ligatures w14:val="none"/>
+        </w:rPr>
+        <w:t>s</w:t>
+      </w:r>
+      <w:r>
+        <w:rPr>
+          <w:rFonts w:ascii="Consolas" w:eastAsia="Times New Roman" w:hAnsi="Consolas" w:cs="Courier New"/>
+          <w:color w:val="808080"/>
+          <w:kern w:val="0"/>
+          <w:sz w:val="18"/>
+          <w:szCs w:val="18"/>
+          <w:lang w:bidi="th-TH"/>
+          <w14:ligatures w14:val="none"/>
+        </w:rPr>
+        <w:t xml:space="preserve"> </w:t>
+      </w:r>
+      <w:r>
+        <w:rPr>
+          <w:rFonts w:ascii="Consolas" w:eastAsia="Times New Roman" w:hAnsi="Consolas" w:cs="Courier New"/>
+          <w:color w:val="808080"/>
+          <w:kern w:val="0"/>
+          <w:sz w:val="18"/>
+          <w:szCs w:val="18"/>
+          <w:lang w:bidi="th-TH"/>
+          <w14:ligatures w14:val="none"/>
+        </w:rPr>
+        <w:t>O</w:t>
+      </w:r>
+      <w:r>
+        <w:rPr>
+          <w:rFonts w:ascii="Consolas" w:eastAsia="Times New Roman" w:hAnsi="Consolas" w:cs="Courier New"/>
+          <w:color w:val="808080"/>
+          <w:kern w:val="0"/>
+          <w:sz w:val="18"/>
+          <w:szCs w:val="18"/>
+          <w:lang w:bidi="th-TH"/>
+          <w14:ligatures w14:val="none"/>
+        </w:rPr>
+        <w:t>ption</w:t>
+      </w:r>
+      <w:r>
+        <w:rPr>
+          <w:rFonts w:ascii="Consolas" w:eastAsia="Times New Roman" w:hAnsi="Consolas" w:cs="Courier New"/>
+          <w:color w:val="808080"/>
+          <w:kern w:val="0"/>
+          <w:sz w:val="24"/>
+          <w:szCs w:val="24"/>
+          <w:lang w:bidi="th-TH"/>
+          <w14:ligatures w14:val="none"/>
+        </w:rPr>
+        <w:br/>
+      </w:r>
+      <w:r>
+        <w:rPr>
+          <w:rFonts w:ascii="Consolas" w:eastAsia="Times New Roman" w:hAnsi="Consolas" w:cs="Courier New"/>
+          <w:b/>
+          <w:bCs/>
+          <w:color w:val="F92672"/>
+          <w:kern w:val="0"/>
+          <w:sz w:val="24"/>
+          <w:szCs w:val="24"/>
+          <w:lang w:bidi="th-TH"/>
+          <w14:ligatures w14:val="none"/>
+        </w:rPr>
         <w:t xml:space="preserve">type </w:t>
       </w:r>
       <w:r>
@@ -972,19 +1010,7 @@
           <w:lang w:bidi="th-TH"/>
           <w14:ligatures w14:val="none"/>
         </w:rPr>
-        <w:t xml:space="preserve"> </w:t>
-      </w:r>
-      <w:r>
-        <w:rPr>
-          <w:rFonts w:ascii="Consolas" w:eastAsia="Times New Roman" w:hAnsi="Consolas" w:cs="Courier New"/>
-          <w:color w:val="A9B7C6"/>
-          <w:kern w:val="0"/>
-          <w:sz w:val="24"/>
-          <w:szCs w:val="24"/>
-          <w:lang w:bidi="th-TH"/>
-          <w14:ligatures w14:val="none"/>
-        </w:rPr>
-        <w:t xml:space="preserve">+ </w:t>
+        <w:t xml:space="preserve"> + </w:t>
       </w:r>
       <w:r>
         <w:rPr>
@@ -1010,7 +1036,7 @@
           <w:lang w:bidi="th-TH"/>
           <w14:ligatures w14:val="none"/>
         </w:rPr>
-        <w:t xml:space="preserve">   </w:t>
+        <w:t xml:space="preserve"> </w:t>
       </w:r>
       <w:r>
         <w:rPr>
@@ -1022,7 +1048,19 @@
           <w:lang w:bidi="th-TH"/>
           <w14:ligatures w14:val="none"/>
         </w:rPr>
-        <w:t>flag enum</w:t>
+        <w:t>flag</w:t>
+      </w:r>
+      <w:r>
+        <w:rPr>
+          <w:rFonts w:ascii="Consolas" w:eastAsia="Times New Roman" w:hAnsi="Consolas" w:cs="Courier New"/>
+          <w:color w:val="808080"/>
+          <w:kern w:val="0"/>
+          <w:sz w:val="18"/>
+          <w:szCs w:val="18"/>
+          <w:lang w:bidi="th-TH"/>
+          <w14:ligatures w14:val="none"/>
+        </w:rPr>
+        <w:t>s</w:t>
       </w:r>
       <w:r>
         <w:rPr>
@@ -1172,18 +1210,6 @@
           <w:lang w:bidi="th-TH"/>
           <w14:ligatures w14:val="none"/>
         </w:rPr>
-        <w:t xml:space="preserve"> </w:t>
-      </w:r>
-      <w:r>
-        <w:rPr>
-          <w:rFonts w:ascii="Consolas" w:eastAsia="Times New Roman" w:hAnsi="Consolas" w:cs="Courier New"/>
-          <w:color w:val="A9B7C6"/>
-          <w:kern w:val="0"/>
-          <w:sz w:val="24"/>
-          <w:szCs w:val="24"/>
-          <w:lang w:bidi="th-TH"/>
-          <w14:ligatures w14:val="none"/>
-        </w:rPr>
         <w:t>(</w:t>
       </w:r>
       <w:r>
@@ -1210,7 +1236,19 @@
           <w:lang w:bidi="th-TH"/>
           <w14:ligatures w14:val="none"/>
         </w:rPr>
-        <w:t xml:space="preserve">, </w:t>
+        <w:t xml:space="preserve"> +</w:t>
+      </w:r>
+      <w:r>
+        <w:rPr>
+          <w:rFonts w:ascii="Consolas" w:eastAsia="Times New Roman" w:hAnsi="Consolas" w:cs="Courier New"/>
+          <w:color w:val="A9B7C6"/>
+          <w:kern w:val="0"/>
+          <w:sz w:val="24"/>
+          <w:szCs w:val="24"/>
+          <w:lang w:bidi="th-TH"/>
+          <w14:ligatures w14:val="none"/>
+        </w:rPr>
+        <w:t xml:space="preserve"> </w:t>
       </w:r>
       <w:r>
         <w:rPr>
@@ -1320,10 +1358,39 @@
           <w:lang w:bidi="th-TH"/>
           <w14:ligatures w14:val="none"/>
         </w:rPr>
-        <w:t>tuple(union(flags, int), sum enum)</w:t>
+        <w:t>tuple(union(flags, int), su</w:t>
+      </w:r>
+      <w:r>
+        <w:rPr>
+          <w:rFonts w:ascii="Consolas" w:eastAsia="Times New Roman" w:hAnsi="Consolas" w:cs="Courier New"/>
+          <w:color w:val="808080"/>
+          <w:kern w:val="0"/>
+          <w:sz w:val="18"/>
+          <w:szCs w:val="18"/>
+          <w:lang w:bidi="th-TH"/>
+          <w14:ligatures w14:val="none"/>
+        </w:rPr>
+        <w:t>m</w:t>
+      </w:r>
+      <w:r>
+        <w:rPr>
+          <w:rFonts w:ascii="Consolas" w:eastAsia="Times New Roman" w:hAnsi="Consolas" w:cs="Courier New"/>
+          <w:color w:val="808080"/>
+          <w:kern w:val="0"/>
+          <w:sz w:val="18"/>
+          <w:szCs w:val="18"/>
+          <w:lang w:bidi="th-TH"/>
+          <w14:ligatures w14:val="none"/>
+        </w:rPr>
+        <w:t>)</w:t>
       </w:r>
     </w:p>
     <w:p/>
+    <w:p>
+      <w:r>
+        <w:t>Zoom: 280%</w:t>
+      </w:r>
+    </w:p>
     <w:p/>
     <w:p/>
     <w:sectPr>
@@ -1939,6 +2006,7 @@
   <w:style w:type="character" w:default="1" w:styleId="DefaultParagraphFont">
     <w:name w:val="Default Paragraph Font"/>
     <w:uiPriority w:val="1"/>
+    <w:semiHidden/>
     <w:unhideWhenUsed/>
   </w:style>
   <w:style w:type="table" w:default="1" w:styleId="TableNormal">

</xml_diff>